<commit_message>
corrección de un dato erróneo
</commit_message>
<xml_diff>
--- a/TPE/Segunda entrega/Informe.docx
+++ b/TPE/Segunda entrega/Informe.docx
@@ -992,7 +992,7 @@
           <w:szCs w:val="24"/>
           <w:lang w:val="es-AR"/>
         </w:rPr>
-        <w:t xml:space="preserve"> O(n) para ordenar y O(n/2) para buscar, mientras que ABB tiene O(n log n) en búsqueda y no requiere ordenamiento.</w:t>
+        <w:t xml:space="preserve"> O(n) para ordenar y O(n/2) para buscar, mientras que ABB tiene O(log</w:t>
       </w:r>
       <w:r>
         <w:rPr>
@@ -1002,8 +1002,30 @@
           <w:szCs w:val="24"/>
           <w:lang w:val="es-AR"/>
         </w:rPr>
+        <w:t>2</w:t>
+      </w:r>
+      <w:r>
+        <w:rPr>
+          <w:rFonts w:ascii="Arial" w:hAnsi="Arial" w:cs="Arial"/>
+          <w:color w:val="auto"/>
+          <w:sz w:val="24"/>
+          <w:szCs w:val="24"/>
+          <w:lang w:val="es-AR"/>
+        </w:rPr>
+        <w:t xml:space="preserve"> n) en búsqueda y no requiere ordenamiento.</w:t>
+      </w:r>
+      <w:r>
+        <w:rPr>
+          <w:rFonts w:ascii="Arial" w:hAnsi="Arial" w:cs="Arial"/>
+          <w:color w:val="auto"/>
+          <w:sz w:val="24"/>
+          <w:szCs w:val="24"/>
+          <w:lang w:val="es-AR"/>
+        </w:rPr>
         <w:t xml:space="preserve"> </w:t>
       </w:r>
+      <w:bookmarkStart w:id="5" w:name="_GoBack"/>
+      <w:bookmarkEnd w:id="5"/>
     </w:p>
     <w:p>
       <w:pPr>
@@ -6358,8 +6380,6 @@
         </w:rPr>
         <w:br w:type="page"/>
       </w:r>
-      <w:bookmarkStart w:id="5" w:name="_GoBack"/>
-      <w:bookmarkEnd w:id="5"/>
       <w:r>
         <w:rPr>
           <w:rFonts w:asciiTheme="majorHAnsi" w:hAnsiTheme="majorHAnsi"/>
@@ -33561,7 +33581,7 @@
 </file>
 
 <file path=customXml/itemProps1.xml><?xml version="1.0" encoding="utf-8"?>
-<ds:datastoreItem xmlns:ds="http://schemas.openxmlformats.org/officeDocument/2006/customXml" ds:itemID="{2E8EFFA1-DCBA-4E6E-97F4-3AFC29417144}">
+<ds:datastoreItem xmlns:ds="http://schemas.openxmlformats.org/officeDocument/2006/customXml" ds:itemID="{8A79D465-DF0F-4924-9D4A-127093CD9D94}">
   <ds:schemaRefs>
     <ds:schemaRef ds:uri="http://schemas.openxmlformats.org/officeDocument/2006/bibliography"/>
   </ds:schemaRefs>

</xml_diff>